<commit_message>
Ejecucion de comandos de la parte 7
</commit_message>
<xml_diff>
--- a/PruebaII_RedesII/Documentacion.docx
+++ b/PruebaII_RedesII/Documentacion.docx
@@ -1,6 +1,6 @@
 
 <file path=word/document.xml><?xml version="1.0" encoding="utf-8"?>
-<w:document xmlns:wpc="http://schemas.microsoft.com/office/word/2010/wordprocessingCanvas" xmlns:mc="http://schemas.openxmlformats.org/markup-compatibility/2006" xmlns:o="urn:schemas-microsoft-com:office:office" xmlns:r="http://schemas.openxmlformats.org/officeDocument/2006/relationships" xmlns:m="http://schemas.openxmlformats.org/officeDocument/2006/math" xmlns:v="urn:schemas-microsoft-com:vml" xmlns:wp14="http://schemas.microsoft.com/office/word/2010/wordprocessingDrawing" xmlns:wp="http://schemas.openxmlformats.org/drawingml/2006/wordprocessingDrawing" xmlns:w10="urn:schemas-microsoft-com:office:word" xmlns:w="http://schemas.openxmlformats.org/wordprocessingml/2006/main" xmlns:w14="http://schemas.microsoft.com/office/word/2010/wordml" xmlns:w15="http://schemas.microsoft.com/office/word/2012/wordml" xmlns:wpg="http://schemas.microsoft.com/office/word/2010/wordprocessingGroup" xmlns:wpi="http://schemas.microsoft.com/office/word/2010/wordprocessingInk" xmlns:wne="http://schemas.microsoft.com/office/word/2006/wordml" xmlns:wps="http://schemas.microsoft.com/office/word/2010/wordprocessingShape" mc:Ignorable="w14 w15 wp14">
+<w:document xmlns:wpc="http://schemas.microsoft.com/office/word/2010/wordprocessingCanvas" xmlns:cx="http://schemas.microsoft.com/office/drawing/2014/chartex" xmlns:cx1="http://schemas.microsoft.com/office/drawing/2015/9/8/chartex" xmlns:mc="http://schemas.openxmlformats.org/markup-compatibility/2006" xmlns:o="urn:schemas-microsoft-com:office:office" xmlns:r="http://schemas.openxmlformats.org/officeDocument/2006/relationships" xmlns:m="http://schemas.openxmlformats.org/officeDocument/2006/math" xmlns:v="urn:schemas-microsoft-com:vml" xmlns:wp14="http://schemas.microsoft.com/office/word/2010/wordprocessingDrawing" xmlns:wp="http://schemas.openxmlformats.org/drawingml/2006/wordprocessingDrawing" xmlns:w10="urn:schemas-microsoft-com:office:word" xmlns:w="http://schemas.openxmlformats.org/wordprocessingml/2006/main" xmlns:w14="http://schemas.microsoft.com/office/word/2010/wordml" xmlns:w15="http://schemas.microsoft.com/office/word/2012/wordml" xmlns:w16se="http://schemas.microsoft.com/office/word/2015/wordml/symex" xmlns:wpg="http://schemas.microsoft.com/office/word/2010/wordprocessingGroup" xmlns:wpi="http://schemas.microsoft.com/office/word/2010/wordprocessingInk" xmlns:wne="http://schemas.microsoft.com/office/word/2006/wordml" xmlns:wps="http://schemas.microsoft.com/office/word/2010/wordprocessingShape" mc:Ignorable="w14 w15 w16se wp14">
   <w:body>
     <w:p>
       <w:pPr>
@@ -53,7 +53,7 @@
       <w:r>
         <w:rPr>
           <w:noProof/>
-          <w:lang w:eastAsia="es-HN"/>
+          <w:lang w:val="en-US"/>
         </w:rPr>
         <w:drawing>
           <wp:inline distT="0" distB="0" distL="0" distR="0" wp14:anchorId="187B49EE" wp14:editId="2806415B">
@@ -103,7 +103,7 @@
       <w:r>
         <w:rPr>
           <w:noProof/>
-          <w:lang w:eastAsia="es-HN"/>
+          <w:lang w:val="en-US"/>
         </w:rPr>
         <w:drawing>
           <wp:inline distT="0" distB="0" distL="0" distR="0" wp14:anchorId="7768DC00" wp14:editId="63F53DDE">
@@ -177,7 +177,7 @@
       <w:r>
         <w:rPr>
           <w:noProof/>
-          <w:lang w:eastAsia="es-HN"/>
+          <w:lang w:val="en-US"/>
         </w:rPr>
         <w:drawing>
           <wp:inline distT="0" distB="0" distL="0" distR="0" wp14:anchorId="28B32704" wp14:editId="2DB8E5D7">
@@ -230,7 +230,7 @@
       <w:r>
         <w:rPr>
           <w:noProof/>
-          <w:lang w:eastAsia="es-HN"/>
+          <w:lang w:val="en-US"/>
         </w:rPr>
         <w:drawing>
           <wp:inline distT="0" distB="0" distL="0" distR="0" wp14:anchorId="7648F917" wp14:editId="0D80247F">
@@ -304,7 +304,7 @@
       <w:r>
         <w:rPr>
           <w:noProof/>
-          <w:lang w:eastAsia="es-HN"/>
+          <w:lang w:val="en-US"/>
         </w:rPr>
         <w:drawing>
           <wp:inline distT="0" distB="0" distL="0" distR="0" wp14:anchorId="7D006E62" wp14:editId="2D742393">
@@ -357,7 +357,7 @@
       <w:r>
         <w:rPr>
           <w:noProof/>
-          <w:lang w:eastAsia="es-HN"/>
+          <w:lang w:val="en-US"/>
         </w:rPr>
         <w:drawing>
           <wp:inline distT="0" distB="0" distL="0" distR="0" wp14:anchorId="5B663D11" wp14:editId="7DB034BD">
@@ -428,7 +428,7 @@
       <w:r>
         <w:rPr>
           <w:noProof/>
-          <w:lang w:eastAsia="es-HN"/>
+          <w:lang w:val="en-US"/>
         </w:rPr>
         <w:drawing>
           <wp:inline distT="0" distB="0" distL="0" distR="0" wp14:anchorId="20C476D8" wp14:editId="484831F0">
@@ -481,7 +481,7 @@
       <w:r>
         <w:rPr>
           <w:noProof/>
-          <w:lang w:eastAsia="es-HN"/>
+          <w:lang w:val="en-US"/>
         </w:rPr>
         <w:drawing>
           <wp:inline distT="0" distB="0" distL="0" distR="0" wp14:anchorId="37D078B5" wp14:editId="271F7159">
@@ -552,7 +552,7 @@
       <w:r>
         <w:rPr>
           <w:noProof/>
-          <w:lang w:eastAsia="es-HN"/>
+          <w:lang w:val="en-US"/>
         </w:rPr>
         <w:drawing>
           <wp:inline distT="0" distB="0" distL="0" distR="0" wp14:anchorId="409D8E29" wp14:editId="20BBF8F3">
@@ -605,7 +605,7 @@
       <w:r>
         <w:rPr>
           <w:noProof/>
-          <w:lang w:eastAsia="es-HN"/>
+          <w:lang w:val="en-US"/>
         </w:rPr>
         <w:drawing>
           <wp:inline distT="0" distB="0" distL="0" distR="0" wp14:anchorId="03D3BD00" wp14:editId="292799B5">
@@ -658,13 +658,428 @@
       </w:r>
     </w:p>
     <w:p>
-      <w:pPr>
-        <w:rPr>
-          <w:lang w:val="en-US"/>
-        </w:rPr>
-      </w:pPr>
+      <w:r>
+        <w:t xml:space="preserve">Parte 7: </w:t>
+      </w:r>
+      <w:proofErr w:type="spellStart"/>
+      <w:r>
+        <w:t>ejecucion</w:t>
+      </w:r>
+      <w:proofErr w:type="spellEnd"/>
+      <w:r>
+        <w:t xml:space="preserve"> </w:t>
+      </w:r>
+      <w:proofErr w:type="spellStart"/>
+      <w:r>
+        <w:t>del</w:t>
+      </w:r>
+      <w:proofErr w:type="spellEnd"/>
+      <w:r>
+        <w:t xml:space="preserve"> los </w:t>
+      </w:r>
+      <w:proofErr w:type="spellStart"/>
+      <w:r>
+        <w:t>commandos</w:t>
+      </w:r>
+      <w:proofErr w:type="spellEnd"/>
+      <w:r>
+        <w:t>:</w:t>
+      </w:r>
+    </w:p>
+    <w:p/>
+    <w:p>
+      <w:r>
+        <w:t xml:space="preserve">Show </w:t>
+      </w:r>
+      <w:proofErr w:type="spellStart"/>
+      <w:r>
+        <w:t>acces-list</w:t>
+      </w:r>
+      <w:proofErr w:type="spellEnd"/>
+    </w:p>
+    <w:p>
+      <w:pPr>
+        <w:rPr>
+          <w:lang w:val="en-US"/>
+        </w:rPr>
+      </w:pPr>
+      <w:r>
+        <w:rPr>
+          <w:noProof/>
+          <w:lang w:val="en-US"/>
+        </w:rPr>
+        <w:drawing>
+          <wp:inline distT="0" distB="0" distL="0" distR="0">
+            <wp:extent cx="5731510" cy="3223974"/>
+            <wp:effectExtent l="0" t="0" r="2540" b="0"/>
+            <wp:docPr id="11" name="Imagen 11" descr="C:\Users\Domin8r720\Pictures\Screenshots\Captura de pantalla (57).png"/>
+            <wp:cNvGraphicFramePr>
+              <a:graphicFrameLocks xmlns:a="http://schemas.openxmlformats.org/drawingml/2006/main" noChangeAspect="1"/>
+            </wp:cNvGraphicFramePr>
+            <a:graphic xmlns:a="http://schemas.openxmlformats.org/drawingml/2006/main">
+              <a:graphicData uri="http://schemas.openxmlformats.org/drawingml/2006/picture">
+                <pic:pic xmlns:pic="http://schemas.openxmlformats.org/drawingml/2006/picture">
+                  <pic:nvPicPr>
+                    <pic:cNvPr id="0" name="Picture 1" descr="C:\Users\Domin8r720\Pictures\Screenshots\Captura de pantalla (57).png"/>
+                    <pic:cNvPicPr>
+                      <a:picLocks noChangeAspect="1" noChangeArrowheads="1"/>
+                    </pic:cNvPicPr>
+                  </pic:nvPicPr>
+                  <pic:blipFill>
+                    <a:blip r:embed="rId15" cstate="print">
+                      <a:extLst>
+                        <a:ext uri="{28A0092B-C50C-407E-A947-70E740481C1C}">
+                          <a14:useLocalDpi xmlns:a14="http://schemas.microsoft.com/office/drawing/2010/main" val="0"/>
+                        </a:ext>
+                      </a:extLst>
+                    </a:blip>
+                    <a:srcRect/>
+                    <a:stretch>
+                      <a:fillRect/>
+                    </a:stretch>
+                  </pic:blipFill>
+                  <pic:spPr bwMode="auto">
+                    <a:xfrm>
+                      <a:off x="0" y="0"/>
+                      <a:ext cx="5731510" cy="3223974"/>
+                    </a:xfrm>
+                    <a:prstGeom prst="rect">
+                      <a:avLst/>
+                    </a:prstGeom>
+                    <a:noFill/>
+                    <a:ln>
+                      <a:noFill/>
+                    </a:ln>
+                  </pic:spPr>
+                </pic:pic>
+              </a:graphicData>
+            </a:graphic>
+          </wp:inline>
+        </w:drawing>
+      </w:r>
+    </w:p>
+    <w:p>
+      <w:pPr>
+        <w:rPr>
+          <w:lang w:val="en-US"/>
+        </w:rPr>
+      </w:pPr>
+    </w:p>
+    <w:p>
+      <w:pPr>
+        <w:rPr>
+          <w:lang w:val="en-US"/>
+        </w:rPr>
+      </w:pPr>
+      <w:r>
+        <w:rPr>
+          <w:lang w:val="en-US"/>
+        </w:rPr>
+        <w:t xml:space="preserve">Clear </w:t>
+      </w:r>
+      <w:proofErr w:type="spellStart"/>
+      <w:r>
+        <w:rPr>
+          <w:lang w:val="en-US"/>
+        </w:rPr>
+        <w:t>ip</w:t>
+      </w:r>
+      <w:proofErr w:type="spellEnd"/>
+      <w:r>
+        <w:rPr>
+          <w:lang w:val="en-US"/>
+        </w:rPr>
+        <w:t>-access list counters ADMIN-MGT</w:t>
+      </w:r>
+    </w:p>
+    <w:p>
+      <w:pPr>
+        <w:rPr>
+          <w:lang w:val="en-US"/>
+        </w:rPr>
+      </w:pPr>
+    </w:p>
+    <w:p>
+      <w:pPr>
+        <w:rPr>
+          <w:lang w:val="en-US"/>
+        </w:rPr>
+      </w:pPr>
+      <w:r>
+        <w:rPr>
+          <w:noProof/>
+          <w:lang w:val="en-US"/>
+        </w:rPr>
+        <w:drawing>
+          <wp:inline distT="0" distB="0" distL="0" distR="0">
+            <wp:extent cx="5731510" cy="3223974"/>
+            <wp:effectExtent l="0" t="0" r="2540" b="0"/>
+            <wp:docPr id="12" name="Imagen 12" descr="C:\Users\Domin8r720\Pictures\Screenshots\Captura de pantalla (58).png"/>
+            <wp:cNvGraphicFramePr>
+              <a:graphicFrameLocks xmlns:a="http://schemas.openxmlformats.org/drawingml/2006/main" noChangeAspect="1"/>
+            </wp:cNvGraphicFramePr>
+            <a:graphic xmlns:a="http://schemas.openxmlformats.org/drawingml/2006/main">
+              <a:graphicData uri="http://schemas.openxmlformats.org/drawingml/2006/picture">
+                <pic:pic xmlns:pic="http://schemas.openxmlformats.org/drawingml/2006/picture">
+                  <pic:nvPicPr>
+                    <pic:cNvPr id="0" name="Picture 2" descr="C:\Users\Domin8r720\Pictures\Screenshots\Captura de pantalla (58).png"/>
+                    <pic:cNvPicPr>
+                      <a:picLocks noChangeAspect="1" noChangeArrowheads="1"/>
+                    </pic:cNvPicPr>
+                  </pic:nvPicPr>
+                  <pic:blipFill>
+                    <a:blip r:embed="rId16" cstate="print">
+                      <a:extLst>
+                        <a:ext uri="{28A0092B-C50C-407E-A947-70E740481C1C}">
+                          <a14:useLocalDpi xmlns:a14="http://schemas.microsoft.com/office/drawing/2010/main" val="0"/>
+                        </a:ext>
+                      </a:extLst>
+                    </a:blip>
+                    <a:srcRect/>
+                    <a:stretch>
+                      <a:fillRect/>
+                    </a:stretch>
+                  </pic:blipFill>
+                  <pic:spPr bwMode="auto">
+                    <a:xfrm>
+                      <a:off x="0" y="0"/>
+                      <a:ext cx="5731510" cy="3223974"/>
+                    </a:xfrm>
+                    <a:prstGeom prst="rect">
+                      <a:avLst/>
+                    </a:prstGeom>
+                    <a:noFill/>
+                    <a:ln>
+                      <a:noFill/>
+                    </a:ln>
+                  </pic:spPr>
+                </pic:pic>
+              </a:graphicData>
+            </a:graphic>
+          </wp:inline>
+        </w:drawing>
+      </w:r>
+    </w:p>
+    <w:p>
+      <w:pPr>
+        <w:rPr>
+          <w:lang w:val="en-US"/>
+        </w:rPr>
+      </w:pPr>
+    </w:p>
+    <w:p>
+      <w:pPr>
+        <w:rPr>
+          <w:lang w:val="en-US"/>
+        </w:rPr>
+      </w:pPr>
+    </w:p>
+    <w:p>
+      <w:pPr>
+        <w:rPr>
+          <w:lang w:val="en-US"/>
+        </w:rPr>
+      </w:pPr>
+      <w:r>
+        <w:rPr>
+          <w:lang w:val="en-US"/>
+        </w:rPr>
+        <w:lastRenderedPageBreak/>
+        <w:t xml:space="preserve">Show </w:t>
+      </w:r>
+      <w:proofErr w:type="spellStart"/>
+      <w:r>
+        <w:rPr>
+          <w:lang w:val="en-US"/>
+        </w:rPr>
+        <w:t>ip</w:t>
+      </w:r>
+      <w:proofErr w:type="spellEnd"/>
+      <w:r>
+        <w:rPr>
+          <w:lang w:val="en-US"/>
+        </w:rPr>
+        <w:t xml:space="preserve"> access-list</w:t>
+      </w:r>
+    </w:p>
+    <w:p>
+      <w:pPr>
+        <w:rPr>
+          <w:lang w:val="en-US"/>
+        </w:rPr>
+      </w:pPr>
+    </w:p>
+    <w:p>
+      <w:pPr>
+        <w:rPr>
+          <w:lang w:val="en-US"/>
+        </w:rPr>
+      </w:pPr>
+      <w:r>
+        <w:rPr>
+          <w:noProof/>
+          <w:lang w:val="en-US"/>
+        </w:rPr>
+        <w:drawing>
+          <wp:inline distT="0" distB="0" distL="0" distR="0">
+            <wp:extent cx="5731510" cy="3223974"/>
+            <wp:effectExtent l="0" t="0" r="2540" b="0"/>
+            <wp:docPr id="13" name="Imagen 13" descr="C:\Users\Domin8r720\Pictures\Screenshots\Captura de pantalla (60).png"/>
+            <wp:cNvGraphicFramePr>
+              <a:graphicFrameLocks xmlns:a="http://schemas.openxmlformats.org/drawingml/2006/main" noChangeAspect="1"/>
+            </wp:cNvGraphicFramePr>
+            <a:graphic xmlns:a="http://schemas.openxmlformats.org/drawingml/2006/main">
+              <a:graphicData uri="http://schemas.openxmlformats.org/drawingml/2006/picture">
+                <pic:pic xmlns:pic="http://schemas.openxmlformats.org/drawingml/2006/picture">
+                  <pic:nvPicPr>
+                    <pic:cNvPr id="0" name="Picture 3" descr="C:\Users\Domin8r720\Pictures\Screenshots\Captura de pantalla (60).png"/>
+                    <pic:cNvPicPr>
+                      <a:picLocks noChangeAspect="1" noChangeArrowheads="1"/>
+                    </pic:cNvPicPr>
+                  </pic:nvPicPr>
+                  <pic:blipFill>
+                    <a:blip r:embed="rId17" cstate="print">
+                      <a:extLst>
+                        <a:ext uri="{28A0092B-C50C-407E-A947-70E740481C1C}">
+                          <a14:useLocalDpi xmlns:a14="http://schemas.microsoft.com/office/drawing/2010/main" val="0"/>
+                        </a:ext>
+                      </a:extLst>
+                    </a:blip>
+                    <a:srcRect/>
+                    <a:stretch>
+                      <a:fillRect/>
+                    </a:stretch>
+                  </pic:blipFill>
+                  <pic:spPr bwMode="auto">
+                    <a:xfrm>
+                      <a:off x="0" y="0"/>
+                      <a:ext cx="5731510" cy="3223974"/>
+                    </a:xfrm>
+                    <a:prstGeom prst="rect">
+                      <a:avLst/>
+                    </a:prstGeom>
+                    <a:noFill/>
+                    <a:ln>
+                      <a:noFill/>
+                    </a:ln>
+                  </pic:spPr>
+                </pic:pic>
+              </a:graphicData>
+            </a:graphic>
+          </wp:inline>
+        </w:drawing>
+      </w:r>
+    </w:p>
+    <w:p>
+      <w:pPr>
+        <w:rPr>
+          <w:lang w:val="en-US"/>
+        </w:rPr>
+      </w:pPr>
+    </w:p>
+    <w:p>
+      <w:pPr>
+        <w:rPr>
+          <w:lang w:val="en-US"/>
+        </w:rPr>
+      </w:pPr>
+      <w:r>
+        <w:rPr>
+          <w:lang w:val="en-US"/>
+        </w:rPr>
+        <w:t xml:space="preserve">Show </w:t>
+      </w:r>
+      <w:proofErr w:type="spellStart"/>
+      <w:r>
+        <w:rPr>
+          <w:lang w:val="en-US"/>
+        </w:rPr>
+        <w:t>ip</w:t>
+      </w:r>
+      <w:proofErr w:type="spellEnd"/>
+      <w:r>
+        <w:rPr>
+          <w:lang w:val="en-US"/>
+        </w:rPr>
+        <w:t xml:space="preserve"> </w:t>
+      </w:r>
+      <w:proofErr w:type="spellStart"/>
+      <w:r>
+        <w:rPr>
+          <w:lang w:val="en-US"/>
+        </w:rPr>
+        <w:t>nat</w:t>
+      </w:r>
+      <w:proofErr w:type="spellEnd"/>
+      <w:r>
+        <w:rPr>
+          <w:lang w:val="en-US"/>
+        </w:rPr>
+        <w:t xml:space="preserve"> translation</w:t>
+      </w:r>
       <w:bookmarkStart w:id="0" w:name="_GoBack"/>
       <w:bookmarkEnd w:id="0"/>
+    </w:p>
+    <w:p>
+      <w:pPr>
+        <w:rPr>
+          <w:lang w:val="en-US"/>
+        </w:rPr>
+      </w:pPr>
+      <w:r>
+        <w:rPr>
+          <w:noProof/>
+          <w:lang w:val="en-US"/>
+        </w:rPr>
+        <w:drawing>
+          <wp:inline distT="0" distB="0" distL="0" distR="0">
+            <wp:extent cx="5731510" cy="3223974"/>
+            <wp:effectExtent l="0" t="0" r="2540" b="0"/>
+            <wp:docPr id="14" name="Imagen 14" descr="C:\Users\Domin8r720\Pictures\Screenshots\Captura de pantalla (61).png"/>
+            <wp:cNvGraphicFramePr>
+              <a:graphicFrameLocks xmlns:a="http://schemas.openxmlformats.org/drawingml/2006/main" noChangeAspect="1"/>
+            </wp:cNvGraphicFramePr>
+            <a:graphic xmlns:a="http://schemas.openxmlformats.org/drawingml/2006/main">
+              <a:graphicData uri="http://schemas.openxmlformats.org/drawingml/2006/picture">
+                <pic:pic xmlns:pic="http://schemas.openxmlformats.org/drawingml/2006/picture">
+                  <pic:nvPicPr>
+                    <pic:cNvPr id="0" name="Picture 4" descr="C:\Users\Domin8r720\Pictures\Screenshots\Captura de pantalla (61).png"/>
+                    <pic:cNvPicPr>
+                      <a:picLocks noChangeAspect="1" noChangeArrowheads="1"/>
+                    </pic:cNvPicPr>
+                  </pic:nvPicPr>
+                  <pic:blipFill>
+                    <a:blip r:embed="rId18" cstate="print">
+                      <a:extLst>
+                        <a:ext uri="{28A0092B-C50C-407E-A947-70E740481C1C}">
+                          <a14:useLocalDpi xmlns:a14="http://schemas.microsoft.com/office/drawing/2010/main" val="0"/>
+                        </a:ext>
+                      </a:extLst>
+                    </a:blip>
+                    <a:srcRect/>
+                    <a:stretch>
+                      <a:fillRect/>
+                    </a:stretch>
+                  </pic:blipFill>
+                  <pic:spPr bwMode="auto">
+                    <a:xfrm>
+                      <a:off x="0" y="0"/>
+                      <a:ext cx="5731510" cy="3223974"/>
+                    </a:xfrm>
+                    <a:prstGeom prst="rect">
+                      <a:avLst/>
+                    </a:prstGeom>
+                    <a:noFill/>
+                    <a:ln>
+                      <a:noFill/>
+                    </a:ln>
+                  </pic:spPr>
+                </pic:pic>
+              </a:graphicData>
+            </a:graphic>
+          </wp:inline>
+        </w:drawing>
+      </w:r>
     </w:p>
     <w:sectPr>
       <w:pgSz w:w="11906" w:h="16838"/>
@@ -677,8 +1092,8 @@
 </file>
 
 <file path=word/numbering.xml><?xml version="1.0" encoding="utf-8"?>
-<w:numbering xmlns:wpc="http://schemas.microsoft.com/office/word/2010/wordprocessingCanvas" xmlns:mc="http://schemas.openxmlformats.org/markup-compatibility/2006" xmlns:o="urn:schemas-microsoft-com:office:office" xmlns:r="http://schemas.openxmlformats.org/officeDocument/2006/relationships" xmlns:m="http://schemas.openxmlformats.org/officeDocument/2006/math" xmlns:v="urn:schemas-microsoft-com:vml" xmlns:wp14="http://schemas.microsoft.com/office/word/2010/wordprocessingDrawing" xmlns:wp="http://schemas.openxmlformats.org/drawingml/2006/wordprocessingDrawing" xmlns:w10="urn:schemas-microsoft-com:office:word" xmlns:w="http://schemas.openxmlformats.org/wordprocessingml/2006/main" xmlns:w14="http://schemas.microsoft.com/office/word/2010/wordml" xmlns:w15="http://schemas.microsoft.com/office/word/2012/wordml" xmlns:wpg="http://schemas.microsoft.com/office/word/2010/wordprocessingGroup" xmlns:wpi="http://schemas.microsoft.com/office/word/2010/wordprocessingInk" xmlns:wne="http://schemas.microsoft.com/office/word/2006/wordml" xmlns:wps="http://schemas.microsoft.com/office/word/2010/wordprocessingShape" mc:Ignorable="w14 w15 wp14">
-  <w:abstractNum w:abstractNumId="0">
+<w:numbering xmlns:wpc="http://schemas.microsoft.com/office/word/2010/wordprocessingCanvas" xmlns:cx="http://schemas.microsoft.com/office/drawing/2014/chartex" xmlns:cx1="http://schemas.microsoft.com/office/drawing/2015/9/8/chartex" xmlns:mc="http://schemas.openxmlformats.org/markup-compatibility/2006" xmlns:o="urn:schemas-microsoft-com:office:office" xmlns:r="http://schemas.openxmlformats.org/officeDocument/2006/relationships" xmlns:m="http://schemas.openxmlformats.org/officeDocument/2006/math" xmlns:v="urn:schemas-microsoft-com:vml" xmlns:wp14="http://schemas.microsoft.com/office/word/2010/wordprocessingDrawing" xmlns:wp="http://schemas.openxmlformats.org/drawingml/2006/wordprocessingDrawing" xmlns:w10="urn:schemas-microsoft-com:office:word" xmlns:w="http://schemas.openxmlformats.org/wordprocessingml/2006/main" xmlns:w14="http://schemas.microsoft.com/office/word/2010/wordml" xmlns:w15="http://schemas.microsoft.com/office/word/2012/wordml" xmlns:w16se="http://schemas.microsoft.com/office/word/2015/wordml/symex" xmlns:wpg="http://schemas.microsoft.com/office/word/2010/wordprocessingGroup" xmlns:wpi="http://schemas.microsoft.com/office/word/2010/wordprocessingInk" xmlns:wne="http://schemas.microsoft.com/office/word/2006/wordml" xmlns:wps="http://schemas.microsoft.com/office/word/2010/wordprocessingShape" mc:Ignorable="w14 w15 w16se wp14">
+  <w:abstractNum w:abstractNumId="0" w15:restartNumberingAfterBreak="0">
     <w:nsid w:val="67FA410B"/>
     <w:multiLevelType w:val="hybridMultilevel"/>
     <w:tmpl w:val="DD303C8A"/>
@@ -791,7 +1206,7 @@
       </w:rPr>
     </w:lvl>
   </w:abstractNum>
-  <w:abstractNum w:abstractNumId="1">
+  <w:abstractNum w:abstractNumId="1" w15:restartNumberingAfterBreak="0">
     <w:nsid w:val="73955F2C"/>
     <w:multiLevelType w:val="hybridMultilevel"/>
     <w:tmpl w:val="D2A2409A"/>
@@ -887,7 +1302,7 @@
 </file>
 
 <file path=word/styles.xml><?xml version="1.0" encoding="utf-8"?>
-<w:styles xmlns:mc="http://schemas.openxmlformats.org/markup-compatibility/2006" xmlns:r="http://schemas.openxmlformats.org/officeDocument/2006/relationships" xmlns:w="http://schemas.openxmlformats.org/wordprocessingml/2006/main" xmlns:w14="http://schemas.microsoft.com/office/word/2010/wordml" xmlns:w15="http://schemas.microsoft.com/office/word/2012/wordml" mc:Ignorable="w14 w15">
+<w:styles xmlns:mc="http://schemas.openxmlformats.org/markup-compatibility/2006" xmlns:r="http://schemas.openxmlformats.org/officeDocument/2006/relationships" xmlns:w="http://schemas.openxmlformats.org/wordprocessingml/2006/main" xmlns:w14="http://schemas.microsoft.com/office/word/2010/wordml" xmlns:w15="http://schemas.microsoft.com/office/word/2012/wordml" xmlns:w16se="http://schemas.microsoft.com/office/word/2015/wordml/symex" mc:Ignorable="w14 w15 w16se">
   <w:docDefaults>
     <w:rPrDefault>
       <w:rPr>

</xml_diff>